<commit_message>
Update gitignore and planning files
Added Word meta files to gitignore. Updated initial document after
re-evaluating OpenWeatherMap. Created first and second step in SDK plan.
</commit_message>
<xml_diff>
--- a/Planning/DocumentA_Initial.docx
+++ b/Planning/DocumentA_Initial.docx
@@ -1691,7 +1691,16 @@
           <w:sz w:val="28"/>
           <w:shd w:val="clear" w:color="auto" w:fill="FFFFFF"/>
         </w:rPr>
-        <w:t>Passively determining gps location if possible</w:t>
+        <w:t>Accept</w:t>
+      </w:r>
+      <w:r>
+        <w:rPr>
+          <w:rFonts w:ascii="Georgia" w:hAnsi="Georgia"/>
+          <w:color w:val="222222"/>
+          <w:sz w:val="28"/>
+          <w:shd w:val="clear" w:color="auto" w:fill="FFFFFF"/>
+        </w:rPr>
+        <w:t>s one or more gps locations</w:t>
       </w:r>
     </w:p>
     <w:p>
@@ -1715,7 +1724,7 @@
           <w:sz w:val="28"/>
           <w:shd w:val="clear" w:color="auto" w:fill="FFFFFF"/>
         </w:rPr>
-        <w:t>Accepting a gps location or more</w:t>
+        <w:t>Fetching weather data for each location</w:t>
       </w:r>
     </w:p>
     <w:p>
@@ -1739,7 +1748,7 @@
           <w:sz w:val="28"/>
           <w:shd w:val="clear" w:color="auto" w:fill="FFFFFF"/>
         </w:rPr>
-        <w:t>Fetching weather data for each location</w:t>
+        <w:t>Storing variable day weather data for multiple locations</w:t>
       </w:r>
     </w:p>
     <w:p>
@@ -1763,7 +1772,7 @@
           <w:sz w:val="28"/>
           <w:shd w:val="clear" w:color="auto" w:fill="FFFFFF"/>
         </w:rPr>
-        <w:t>Storing variable day weather data for multiple locations</w:t>
+        <w:t>Produce the basic map view with animations, with implementable callbacks so applications can override functionality. Ideally users would only need to instantiate a “JDWeatherMapView” for this basic functionality to happen.</w:t>
       </w:r>
     </w:p>
     <w:p>
@@ -1787,30 +1796,6 @@
           <w:sz w:val="28"/>
           <w:shd w:val="clear" w:color="auto" w:fill="FFFFFF"/>
         </w:rPr>
-        <w:t>Produce the basic map view with animations, with implementable callbacks so applications can override functionality. Ideally users would only need to instantiate a “JDWeatherMapView” for this basic functionality to happen.</w:t>
-      </w:r>
-    </w:p>
-    <w:p>
-      <w:pPr>
-        <w:pStyle w:val="ListParagraph"/>
-        <w:numPr>
-          <w:ilvl w:val="0"/>
-          <w:numId w:val="4"/>
-        </w:numPr>
-        <w:rPr>
-          <w:rFonts w:ascii="Georgia" w:hAnsi="Georgia"/>
-          <w:color w:val="222222"/>
-          <w:sz w:val="28"/>
-          <w:shd w:val="clear" w:color="auto" w:fill="FFFFFF"/>
-        </w:rPr>
-      </w:pPr>
-      <w:r>
-        <w:rPr>
-          <w:rFonts w:ascii="Georgia" w:hAnsi="Georgia"/>
-          <w:color w:val="222222"/>
-          <w:sz w:val="28"/>
-          <w:shd w:val="clear" w:color="auto" w:fill="FFFFFF"/>
-        </w:rPr>
         <w:t>Should have methods for dynamically retrieving weather data for locations over 1 - X day period</w:t>
       </w:r>
     </w:p>
@@ -1991,14 +1976,16 @@
         </w:numPr>
         <w:rPr>
           <w:rFonts w:ascii="Georgia" w:hAnsi="Georgia"/>
-          <w:color w:val="222222"/>
-          <w:sz w:val="28"/>
-          <w:shd w:val="clear" w:color="auto" w:fill="FFFFFF"/>
-        </w:rPr>
-      </w:pPr>
-      <w:r>
-        <w:rPr>
-          <w:rFonts w:ascii="Georgia" w:hAnsi="Georgia"/>
+          <w:strike/>
+          <w:color w:val="222222"/>
+          <w:sz w:val="28"/>
+          <w:shd w:val="clear" w:color="auto" w:fill="FFFFFF"/>
+        </w:rPr>
+      </w:pPr>
+      <w:r>
+        <w:rPr>
+          <w:rFonts w:ascii="Georgia" w:hAnsi="Georgia"/>
+          <w:strike/>
           <w:color w:val="222222"/>
           <w:sz w:val="28"/>
           <w:shd w:val="clear" w:color="auto" w:fill="FFFFFF"/>
@@ -2015,20 +2002,24 @@
         </w:numPr>
         <w:rPr>
           <w:rFonts w:ascii="Georgia" w:hAnsi="Georgia"/>
-          <w:color w:val="222222"/>
-          <w:sz w:val="28"/>
-          <w:shd w:val="clear" w:color="auto" w:fill="FFFFFF"/>
-        </w:rPr>
-      </w:pPr>
-      <w:r>
-        <w:rPr>
-          <w:rFonts w:ascii="Georgia" w:hAnsi="Georgia"/>
-          <w:color w:val="222222"/>
-          <w:sz w:val="28"/>
-          <w:shd w:val="clear" w:color="auto" w:fill="FFFFFF"/>
-        </w:rPr>
-        <w:t>http://openweathermap.org/api</w:t>
-      </w:r>
+          <w:strike/>
+          <w:color w:val="222222"/>
+          <w:sz w:val="28"/>
+          <w:shd w:val="clear" w:color="auto" w:fill="FFFFFF"/>
+        </w:rPr>
+      </w:pPr>
+      <w:hyperlink r:id="rId5" w:history="1">
+        <w:r>
+          <w:rPr>
+            <w:rStyle w:val="Hyperlink"/>
+            <w:rFonts w:ascii="Georgia" w:hAnsi="Georgia"/>
+            <w:strike/>
+            <w:sz w:val="28"/>
+            <w:shd w:val="clear" w:color="auto" w:fill="FFFFFF"/>
+          </w:rPr>
+          <w:t>http://openweathermap.org/api</w:t>
+        </w:r>
+      </w:hyperlink>
     </w:p>
     <w:p>
       <w:pPr>
@@ -2039,6 +2030,33 @@
         </w:numPr>
         <w:rPr>
           <w:rFonts w:ascii="Georgia" w:hAnsi="Georgia"/>
+          <w:strike/>
+          <w:color w:val="222222"/>
+          <w:sz w:val="28"/>
+          <w:shd w:val="clear" w:color="auto" w:fill="FFFFFF"/>
+        </w:rPr>
+      </w:pPr>
+      <w:r>
+        <w:rPr>
+          <w:rFonts w:ascii="Georgia" w:hAnsi="Georgia"/>
+          <w:color w:val="222222"/>
+          <w:sz w:val="28"/>
+          <w:shd w:val="clear" w:color="auto" w:fill="FFFFFF"/>
+        </w:rPr>
+        <w:t>Will have to create simple annotations over google maps for the time being</w:t>
+      </w:r>
+      <w:bookmarkStart w:id="0" w:name="_GoBack"/>
+      <w:bookmarkEnd w:id="0"/>
+    </w:p>
+    <w:p>
+      <w:pPr>
+        <w:pStyle w:val="ListParagraph"/>
+        <w:numPr>
+          <w:ilvl w:val="0"/>
+          <w:numId w:val="6"/>
+        </w:numPr>
+        <w:rPr>
+          <w:rFonts w:ascii="Georgia" w:hAnsi="Georgia"/>
           <w:color w:val="222222"/>
           <w:sz w:val="28"/>
           <w:shd w:val="clear" w:color="auto" w:fill="FFFFFF"/>
@@ -2063,34 +2081,13 @@
           <w:shd w:val="clear" w:color="auto" w:fill="FFFFFF"/>
         </w:rPr>
       </w:pPr>
-    </w:p>
-    <w:p>
-      <w:pPr>
-        <w:rPr>
-          <w:rFonts w:ascii="Georgia" w:hAnsi="Georgia"/>
-          <w:color w:val="222222"/>
-          <w:sz w:val="28"/>
-          <w:shd w:val="clear" w:color="auto" w:fill="FFFFFF"/>
-        </w:rPr>
-      </w:pPr>
-    </w:p>
-    <w:p>
-      <w:pPr>
-        <w:rPr>
-          <w:rFonts w:ascii="Georgia" w:hAnsi="Georgia"/>
-          <w:color w:val="222222"/>
-          <w:sz w:val="28"/>
-          <w:shd w:val="clear" w:color="auto" w:fill="FFFFFF"/>
-        </w:rPr>
-      </w:pPr>
-      <w:r>
-        <w:rPr>
-          <w:rFonts w:ascii="Georgia" w:hAnsi="Georgia"/>
-          <w:color w:val="222222"/>
-          <w:sz w:val="28"/>
-          <w:shd w:val="clear" w:color="auto" w:fill="FFFFFF"/>
-        </w:rPr>
-        <w:lastRenderedPageBreak/>
+      <w:r>
+        <w:rPr>
+          <w:rFonts w:ascii="Georgia" w:hAnsi="Georgia"/>
+          <w:color w:val="222222"/>
+          <w:sz w:val="28"/>
+          <w:shd w:val="clear" w:color="auto" w:fill="FFFFFF"/>
+        </w:rPr>
         <w:t>How can I implement additional features?</w:t>
       </w:r>
     </w:p>
@@ -2115,6 +2112,7 @@
           <w:sz w:val="28"/>
           <w:shd w:val="clear" w:color="auto" w:fill="FFFFFF"/>
         </w:rPr>
+        <w:lastRenderedPageBreak/>
         <w:t>Google Place API could provide the functionality for finding nearby locations to the one specified by a user</w:t>
       </w:r>
     </w:p>
@@ -2132,7 +2130,7 @@
           <w:shd w:val="clear" w:color="auto" w:fill="FFFFFF"/>
         </w:rPr>
       </w:pPr>
-      <w:hyperlink r:id="rId5" w:history="1">
+      <w:hyperlink r:id="rId6" w:anchor="table1" w:history="1">
         <w:r>
           <w:rPr>
             <w:rStyle w:val="Hyperlink"/>
@@ -2170,72 +2168,6 @@
           <w:sz w:val="28"/>
           <w:shd w:val="clear" w:color="auto" w:fill="FFFFFF"/>
         </w:rPr>
-        <w:t>In addition:</w:t>
-      </w:r>
-    </w:p>
-    <w:p>
-      <w:pPr>
-        <w:rPr>
-          <w:rFonts w:ascii="Georgia" w:hAnsi="Georgia"/>
-          <w:color w:val="222222"/>
-          <w:sz w:val="28"/>
-          <w:shd w:val="clear" w:color="auto" w:fill="FFFFFF"/>
-        </w:rPr>
-      </w:pPr>
-      <w:r>
-        <w:rPr>
-          <w:rFonts w:ascii="Georgia" w:hAnsi="Georgia"/>
-          <w:color w:val="222222"/>
-          <w:sz w:val="28"/>
-          <w:shd w:val="clear" w:color="auto" w:fill="FFFFFF"/>
-        </w:rPr>
-        <w:tab/>
-        <w:t>Most of the services I’m intending to use are web</w:t>
-      </w:r>
-      <w:r>
-        <w:rPr>
-          <w:rFonts w:ascii="Georgia" w:hAnsi="Georgia"/>
-          <w:color w:val="222222"/>
-          <w:sz w:val="28"/>
-          <w:shd w:val="clear" w:color="auto" w:fill="FFFFFF"/>
-        </w:rPr>
-        <w:t>-</w:t>
-      </w:r>
-      <w:r>
-        <w:rPr>
-          <w:rFonts w:ascii="Georgia" w:hAnsi="Georgia"/>
-          <w:color w:val="222222"/>
-          <w:sz w:val="28"/>
-          <w:shd w:val="clear" w:color="auto" w:fill="FFFFFF"/>
-        </w:rPr>
-        <w:t xml:space="preserve">based. It would be possible to implement the SDK in a C++. </w:t>
-      </w:r>
-      <w:r>
-        <w:rPr>
-          <w:rFonts w:ascii="Georgia" w:hAnsi="Georgia"/>
-          <w:color w:val="222222"/>
-          <w:sz w:val="28"/>
-          <w:shd w:val="clear" w:color="auto" w:fill="FFFFFF"/>
-        </w:rPr>
-        <w:t>If done that way, were time permitting, it could be possible to use this SDK for both iOS and Android applications. Could be interesting to look into this after initial project completion.</w:t>
-      </w:r>
-    </w:p>
-    <w:p>
-      <w:pPr>
-        <w:rPr>
-          <w:rFonts w:ascii="Georgia" w:hAnsi="Georgia"/>
-          <w:color w:val="222222"/>
-          <w:sz w:val="28"/>
-          <w:shd w:val="clear" w:color="auto" w:fill="FFFFFF"/>
-        </w:rPr>
-      </w:pPr>
-      <w:r>
-        <w:rPr>
-          <w:rFonts w:ascii="Georgia" w:hAnsi="Georgia"/>
-          <w:color w:val="222222"/>
-          <w:sz w:val="28"/>
-          <w:shd w:val="clear" w:color="auto" w:fill="FFFFFF"/>
-        </w:rPr>
         <w:t>Rough Plan:</w:t>
       </w:r>
     </w:p>
@@ -2306,7 +2238,7 @@
         <w:tab/>
         <w:t xml:space="preserve">Ideally my production process will follow an Exploratory Lifecycle as identified by Disciplined Agile Delivery: </w:t>
       </w:r>
-      <w:hyperlink r:id="rId6" w:history="1">
+      <w:hyperlink r:id="rId7" w:history="1">
         <w:r>
           <w:rPr>
             <w:rStyle w:val="Hyperlink"/>
@@ -2346,8 +2278,6 @@
         </w:rPr>
         <w:t>SDK Plan: DocumentB_SDKPlan</w:t>
       </w:r>
-      <w:bookmarkStart w:id="0" w:name="_GoBack"/>
-      <w:bookmarkEnd w:id="0"/>
     </w:p>
     <w:sectPr>
       <w:pgSz w:w="12240" w:h="15840"/>
@@ -2703,8 +2633,8 @@
   <w:abstractNum w:abstractNumId="3" w15:restartNumberingAfterBreak="0">
     <w:nsid w:val="40D14CC1"/>
     <w:multiLevelType w:val="hybridMultilevel"/>
-    <w:tmpl w:val="9C20F76E"/>
-    <w:lvl w:ilvl="0" w:tplc="04090001">
+    <w:tmpl w:val="55EE1C34"/>
+    <w:lvl w:ilvl="0" w:tplc="5172E254">
       <w:start w:val="1"/>
       <w:numFmt w:val="bullet"/>
       <w:lvlText w:val=""/>
@@ -2714,6 +2644,7 @@
       </w:pPr>
       <w:rPr>
         <w:rFonts w:ascii="Symbol" w:hAnsi="Symbol" w:hint="default"/>
+        <w:strike w:val="0"/>
       </w:rPr>
     </w:lvl>
     <w:lvl w:ilvl="1" w:tplc="04090003">

</xml_diff>